<commit_message>
chỉnh sửa Hop dong.docx, Mo ta prototype.doc
</commit_message>
<xml_diff>
--- a/Prototype/Hop dong.docx
+++ b/Prototype/Hop dong.docx
@@ -752,30 +752,8 @@
         <w:jc w:val="both"/>
         <w:rPr>
           <w:i/>
-          <w:lang w:val="vi-VN"/>
-        </w:rPr>
-      </w:pPr>
-      <w:r>
-        <w:rPr>
-          <w:i/>
-          <w:lang w:val="vi-VN"/>
-        </w:rPr>
-        <w:t>Hai bên thống nhất th</w:t>
-      </w:r>
-      <w:r>
-        <w:rPr>
-          <w:i/>
-          <w:lang w:val="vi-VN"/>
-        </w:rPr>
-        <w:t>ỏa</w:t>
-      </w:r>
-      <w:r>
-        <w:rPr>
-          <w:i/>
-          <w:lang w:val="vi-VN"/>
-        </w:rPr>
-        <w:t xml:space="preserve"> thuận ký kết Hợp đồng với những nội dung như sau:</w:t>
-      </w:r>
+        </w:rPr>
+      </w:pPr>
     </w:p>
     <w:p>
       <w:pPr>
@@ -785,7 +763,6 @@
         <w:jc w:val="both"/>
         <w:rPr>
           <w:i/>
-          <w:lang w:val="vi-VN"/>
         </w:rPr>
       </w:pPr>
     </w:p>
@@ -797,19 +774,52 @@
         <w:jc w:val="both"/>
         <w:rPr>
           <w:i/>
-          <w:lang w:val="vi-VN"/>
         </w:rPr>
       </w:pPr>
     </w:p>
     <w:p>
       <w:pPr>
-        <w:jc w:val="center"/>
+        <w:tabs>
+          <w:tab w:val="left" w:leader="dot" w:pos="8460"/>
+        </w:tabs>
+        <w:jc w:val="both"/>
         <w:rPr>
           <w:i/>
-          <w:sz w:val="26"/>
-          <w:lang w:val="vi-VN"/>
-        </w:rPr>
-      </w:pPr>
+        </w:rPr>
+      </w:pPr>
+    </w:p>
+    <w:p>
+      <w:pPr>
+        <w:tabs>
+          <w:tab w:val="left" w:leader="dot" w:pos="8460"/>
+        </w:tabs>
+        <w:jc w:val="both"/>
+        <w:rPr>
+          <w:i/>
+        </w:rPr>
+      </w:pPr>
+      <w:r>
+        <w:rPr>
+          <w:i/>
+          <w:lang w:val="vi-VN"/>
+        </w:rPr>
+        <w:lastRenderedPageBreak/>
+        <w:t>Hai bên thống nhất th</w:t>
+      </w:r>
+      <w:r>
+        <w:rPr>
+          <w:i/>
+          <w:lang w:val="vi-VN"/>
+        </w:rPr>
+        <w:t>ỏa</w:t>
+      </w:r>
+      <w:r>
+        <w:rPr>
+          <w:i/>
+          <w:lang w:val="vi-VN"/>
+        </w:rPr>
+        <w:t xml:space="preserve"> thuận ký kết Hợp đồng với những nội dung như sau:</w:t>
+      </w:r>
     </w:p>
     <w:p>
       <w:pPr>
@@ -829,7 +839,6 @@
           <w:szCs w:val="26"/>
           <w:lang w:val="vi-VN"/>
         </w:rPr>
-        <w:lastRenderedPageBreak/>
         <w:t>ĐIỀU 1: DỊCH VỤ VÀ ĐIỀU KIỆN CUNG CẤP BAO GỒM</w:t>
       </w:r>
       <w:r>
@@ -851,6 +860,9 @@
         </w:numPr>
         <w:spacing w:before="120" w:after="120" w:line="288" w:lineRule="auto"/>
       </w:pPr>
+      <w:r>
+        <w:t xml:space="preserve"> </w:t>
+      </w:r>
       <w:r>
         <w:t>Bên B cung cấp cho B</w:t>
       </w:r>
@@ -1641,6 +1653,17 @@
     </w:p>
     <w:p>
       <w:pPr>
+        <w:pStyle w:val="Dieukhoan"/>
+        <w:spacing w:before="120" w:after="120" w:line="288" w:lineRule="auto"/>
+        <w:jc w:val="left"/>
+        <w:rPr>
+          <w:sz w:val="28"/>
+          <w:szCs w:val="28"/>
+        </w:rPr>
+      </w:pPr>
+    </w:p>
+    <w:p>
+      <w:pPr>
         <w:pStyle w:val="ListParagraph"/>
         <w:numPr>
           <w:ilvl w:val="0"/>
@@ -1658,6 +1681,13 @@
         <w:rPr>
           <w:bCs/>
         </w:rPr>
+        <w:lastRenderedPageBreak/>
+        <w:t xml:space="preserve"> </w:t>
+      </w:r>
+      <w:r>
+        <w:rPr>
+          <w:bCs/>
+        </w:rPr>
         <w:t>Mọi thay đổi về các hạng mục thiết kế so với bản đăng ký, sẽ được hai bên bàn bạc cụ thể, thay đổi với sự nhất trí của hai bên.</w:t>
       </w:r>
     </w:p>
@@ -1680,6 +1710,12 @@
         <w:rPr>
           <w:bCs/>
         </w:rPr>
+        <w:t xml:space="preserve"> </w:t>
+      </w:r>
+      <w:r>
+        <w:rPr>
+          <w:bCs/>
+        </w:rPr>
         <w:t>Hợp đồng này hết hiệu lực khi Bên A và B</w:t>
       </w:r>
       <w:r>
@@ -1819,6 +1855,9 @@
         </w:rPr>
       </w:pPr>
       <w:r>
+        <w:t xml:space="preserve"> </w:t>
+      </w:r>
+      <w:r>
         <w:rPr>
           <w:lang w:val="vi-VN"/>
         </w:rPr>
@@ -1873,6 +1912,12 @@
         <w:rPr>
           <w:lang w:val="vi-VN"/>
         </w:rPr>
+        <w:t xml:space="preserve"> </w:t>
+      </w:r>
+      <w:r>
+        <w:rPr>
+          <w:lang w:val="vi-VN"/>
+        </w:rPr>
         <w:t>Hai bên sẽ tiến</w:t>
       </w:r>
       <w:r>
@@ -1918,6 +1963,12 @@
         <w:rPr>
           <w:lang w:val="vi-VN"/>
         </w:rPr>
+        <w:t xml:space="preserve"> </w:t>
+      </w:r>
+      <w:r>
+        <w:rPr>
+          <w:lang w:val="vi-VN"/>
+        </w:rPr>
         <w:t>Sau khi thống nh</w:t>
       </w:r>
       <w:r>
@@ -2017,6 +2068,12 @@
         <w:rPr>
           <w:lang w:val="vi-VN"/>
         </w:rPr>
+        <w:t xml:space="preserve"> </w:t>
+      </w:r>
+      <w:r>
+        <w:rPr>
+          <w:lang w:val="vi-VN"/>
+        </w:rPr>
         <w:t>Mọi thay đổi so với bản demo sẽ được hai bên bàn bạc, thống nhất, và sẽ thành lập bản hợp đồng mới với giá trị hợp đồng mới. Khi  đó bản hợp đồng này cũng như tất cả các bản sao của nó đều không còn giá trị.</w:t>
       </w:r>
     </w:p>
@@ -2034,6 +2091,12 @@
           <w:lang w:val="vi-VN"/>
         </w:rPr>
       </w:pPr>
+      <w:r>
+        <w:rPr>
+          <w:lang w:val="vi-VN"/>
+        </w:rPr>
+        <w:t xml:space="preserve"> </w:t>
+      </w:r>
       <w:r>
         <w:rPr>
           <w:lang w:val="vi-VN"/>
@@ -2914,17 +2977,7 @@
         <w:tabs>
           <w:tab w:val="left" w:leader="dot" w:pos="8460"/>
         </w:tabs>
-        <w:rPr>
-          <w:bCs/>
-        </w:rPr>
-      </w:pPr>
-    </w:p>
-    <w:p>
-      <w:pPr>
-        <w:pStyle w:val="ListParagraph"/>
-        <w:tabs>
-          <w:tab w:val="left" w:leader="dot" w:pos="8460"/>
-        </w:tabs>
+        <w:spacing w:line="360" w:lineRule="auto"/>
         <w:rPr>
           <w:bCs/>
         </w:rPr>
@@ -3238,6 +3291,7 @@
               <w:rPr>
                 <w:i/>
               </w:rPr>
+              <w:lastRenderedPageBreak/>
               <w:tab/>
             </w:r>
             <w:r>
@@ -3388,7 +3442,6 @@
               <w:rPr>
                 <w:i/>
               </w:rPr>
-              <w:lastRenderedPageBreak/>
               <w:tab/>
             </w:r>
             <w:r>
@@ -4100,6 +4153,9 @@
         </w:tabs>
       </w:pPr>
       <w:r>
+        <w:t xml:space="preserve"> </w:t>
+      </w:r>
+      <w:r>
         <w:t>Thời gian thanh toán</w:t>
       </w:r>
       <w:r>
@@ -4141,6 +4197,12 @@
         <w:rPr>
           <w:lang w:val="vi-VN"/>
         </w:rPr>
+        <w:t xml:space="preserve"> </w:t>
+      </w:r>
+      <w:r>
+        <w:rPr>
+          <w:lang w:val="vi-VN"/>
+        </w:rPr>
         <w:t>Phương thức thanh toán :</w:t>
       </w:r>
       <w:r>
@@ -4243,6 +4305,12 @@
         <w:rPr>
           <w:lang w:val="vi-VN"/>
         </w:rPr>
+        <w:t xml:space="preserve"> </w:t>
+      </w:r>
+      <w:r>
+        <w:rPr>
+          <w:lang w:val="vi-VN"/>
+        </w:rPr>
         <w:t xml:space="preserve">Trách nhiệm và quyền hạn của Bên </w:t>
       </w:r>
       <w:r>
@@ -4386,6 +4454,12 @@
           <w:lang w:val="vi-VN"/>
         </w:rPr>
       </w:pPr>
+      <w:r>
+        <w:rPr>
+          <w:lang w:val="vi-VN"/>
+        </w:rPr>
+        <w:t xml:space="preserve"> </w:t>
+      </w:r>
       <w:r>
         <w:rPr>
           <w:lang w:val="vi-VN"/>
@@ -4487,62 +4561,14 @@
     <w:p>
       <w:pPr>
         <w:pStyle w:val="ListParagraph"/>
+        <w:numPr>
+          <w:ilvl w:val="0"/>
+          <w:numId w:val="29"/>
+        </w:numPr>
         <w:tabs>
           <w:tab w:val="left" w:leader="dot" w:pos="8460"/>
         </w:tabs>
-        <w:ind w:left="765"/>
         <w:jc w:val="both"/>
-        <w:rPr>
-          <w:lang w:val="vi-VN"/>
-        </w:rPr>
-      </w:pPr>
-    </w:p>
-    <w:p>
-      <w:pPr>
-        <w:pStyle w:val="ListParagraph"/>
-        <w:tabs>
-          <w:tab w:val="left" w:leader="dot" w:pos="8460"/>
-        </w:tabs>
-        <w:ind w:left="765"/>
-        <w:jc w:val="both"/>
-        <w:rPr>
-          <w:lang w:val="vi-VN"/>
-        </w:rPr>
-      </w:pPr>
-    </w:p>
-    <w:p>
-      <w:pPr>
-        <w:pStyle w:val="ListParagraph"/>
-        <w:tabs>
-          <w:tab w:val="left" w:leader="dot" w:pos="8460"/>
-        </w:tabs>
-        <w:ind w:left="765"/>
-        <w:jc w:val="both"/>
-        <w:rPr>
-          <w:lang w:val="vi-VN"/>
-        </w:rPr>
-      </w:pPr>
-    </w:p>
-    <w:p>
-      <w:pPr>
-        <w:pStyle w:val="ListParagraph"/>
-        <w:tabs>
-          <w:tab w:val="left" w:leader="dot" w:pos="8460"/>
-        </w:tabs>
-        <w:ind w:left="765"/>
-        <w:jc w:val="both"/>
-        <w:rPr>
-          <w:lang w:val="vi-VN"/>
-        </w:rPr>
-      </w:pPr>
-    </w:p>
-    <w:p>
-      <w:pPr>
-        <w:pStyle w:val="ListParagraph"/>
-        <w:tabs>
-          <w:tab w:val="left" w:leader="dot" w:pos="8460"/>
-        </w:tabs>
-        <w:ind w:left="1125"/>
         <w:rPr>
           <w:lang w:val="vi-VN"/>
         </w:rPr>
@@ -4618,6 +4644,12 @@
         <w:rPr>
           <w:lang w:val="vi-VN"/>
         </w:rPr>
+        <w:t xml:space="preserve"> </w:t>
+      </w:r>
+      <w:r>
+        <w:rPr>
+          <w:lang w:val="vi-VN"/>
+        </w:rPr>
         <w:t xml:space="preserve">Trong vòng </w:t>
       </w:r>
       <w:r>
@@ -4684,6 +4716,12 @@
           <w:lang w:val="vi-VN"/>
         </w:rPr>
       </w:pPr>
+      <w:r>
+        <w:rPr>
+          <w:lang w:val="vi-VN"/>
+        </w:rPr>
+        <w:t xml:space="preserve"> </w:t>
+      </w:r>
       <w:r>
         <w:rPr>
           <w:lang w:val="vi-VN"/>
@@ -4764,6 +4802,9 @@
         <w:jc w:val="both"/>
       </w:pPr>
       <w:r>
+        <w:t xml:space="preserve"> </w:t>
+      </w:r>
+      <w:r>
         <w:t>Hai bên cam kết thực hiện đúng các điều khoản của hợp đồng, bên nào vi phạm sẽ phải chịu trách nhiệm theo quy định của pháp luật.</w:t>
       </w:r>
     </w:p>
@@ -4777,6 +4818,9 @@
         <w:jc w:val="both"/>
       </w:pPr>
       <w:r>
+        <w:t xml:space="preserve"> </w:t>
+      </w:r>
+      <w:r>
         <w:t xml:space="preserve">Kết quả khởi tạo dịch vụ sẽ có giá trị sau </w:t>
       </w:r>
       <w:r>
@@ -4805,6 +4849,9 @@
         <w:jc w:val="both"/>
       </w:pPr>
       <w:r>
+        <w:t xml:space="preserve"> </w:t>
+      </w:r>
+      <w:r>
         <w:t xml:space="preserve">Hợp đồng này có hiệu lực trong vòng 01 (một) năm kể từ ngày ký. </w:t>
       </w:r>
     </w:p>
@@ -4817,6 +4864,9 @@
         </w:numPr>
         <w:jc w:val="both"/>
       </w:pPr>
+      <w:r>
+        <w:t xml:space="preserve"> </w:t>
+      </w:r>
       <w:r>
         <w:t>Hợp đồng này được lập thành 02 (hai) bản có giá trị như nhau: Bên A giữ 01 bản, Bên B giữ 01 bản</w:t>
       </w:r>
@@ -5251,7 +5301,7 @@
             <w:rPr>
               <w:noProof/>
             </w:rPr>
-            <w:t>1</w:t>
+            <w:t>5</w:t>
           </w:r>
         </w:fldSimple>
       </w:p>

</xml_diff>